<commit_message>
!A - new personal work pages
</commit_message>
<xml_diff>
--- a/Sam Howels - Resume.docx
+++ b/Sam Howels - Resume.docx
@@ -1134,6 +1134,92 @@
           <w:color w:val="767171" w:themeColor="background2" w:themeShade="80"/>
         </w:rPr>
       </w:pPr>
+      <w:r>
+        <w:rPr>
+          <w:rFonts w:ascii="Lato" w:hAnsi="Lato" w:cs="Lato"/>
+          <w:noProof/>
+          <w:color w:val="000000" w:themeColor="text1"/>
+          <w:sz w:val="28"/>
+          <w:szCs w:val="28"/>
+          <w:lang w:val="en-US"/>
+        </w:rPr>
+        <mc:AlternateContent>
+          <mc:Choice Requires="wps">
+            <w:drawing>
+              <wp:anchor distT="0" distB="0" distL="114300" distR="114300" simplePos="0" relativeHeight="251659264" behindDoc="0" locked="0" layoutInCell="1" allowOverlap="1" wp14:anchorId="3EB948E8" wp14:editId="652ED075">
+                <wp:simplePos x="0" y="0"/>
+                <wp:positionH relativeFrom="column">
+                  <wp:posOffset>4797425</wp:posOffset>
+                </wp:positionH>
+                <wp:positionV relativeFrom="paragraph">
+                  <wp:posOffset>86995</wp:posOffset>
+                </wp:positionV>
+                <wp:extent cx="161365" cy="0"/>
+                <wp:effectExtent l="0" t="76200" r="29210" b="95250"/>
+                <wp:wrapNone/>
+                <wp:docPr id="1" name="Straight Arrow Connector 1"/>
+                <wp:cNvGraphicFramePr/>
+                <a:graphic xmlns:a="http://schemas.openxmlformats.org/drawingml/2006/main">
+                  <a:graphicData uri="http://schemas.microsoft.com/office/word/2010/wordprocessingShape">
+                    <wps:wsp>
+                      <wps:cNvCnPr/>
+                      <wps:spPr>
+                        <a:xfrm>
+                          <a:off x="0" y="0"/>
+                          <a:ext cx="161365" cy="0"/>
+                        </a:xfrm>
+                        <a:prstGeom prst="straightConnector1">
+                          <a:avLst/>
+                        </a:prstGeom>
+                        <a:ln w="22225">
+                          <a:solidFill>
+                            <a:schemeClr val="bg1">
+                              <a:lumMod val="75000"/>
+                            </a:schemeClr>
+                          </a:solidFill>
+                          <a:tailEnd type="triangle" w="med" len="med"/>
+                        </a:ln>
+                      </wps:spPr>
+                      <wps:style>
+                        <a:lnRef idx="1">
+                          <a:schemeClr val="accent1"/>
+                        </a:lnRef>
+                        <a:fillRef idx="0">
+                          <a:schemeClr val="accent1"/>
+                        </a:fillRef>
+                        <a:effectRef idx="0">
+                          <a:schemeClr val="accent1"/>
+                        </a:effectRef>
+                        <a:fontRef idx="minor">
+                          <a:schemeClr val="tx1"/>
+                        </a:fontRef>
+                      </wps:style>
+                      <wps:bodyPr/>
+                    </wps:wsp>
+                  </a:graphicData>
+                </a:graphic>
+                <wp14:sizeRelH relativeFrom="margin">
+                  <wp14:pctWidth>0</wp14:pctWidth>
+                </wp14:sizeRelH>
+                <wp14:sizeRelV relativeFrom="margin">
+                  <wp14:pctHeight>0</wp14:pctHeight>
+                </wp14:sizeRelV>
+              </wp:anchor>
+            </w:drawing>
+          </mc:Choice>
+          <mc:Fallback>
+            <w:pict>
+              <v:shapetype id="_x0000_t32" coordsize="21600,21600" o:spt="32" o:oned="t" path="m,l21600,21600e" filled="f">
+                <v:path arrowok="t" fillok="f" o:connecttype="none"/>
+                <o:lock v:ext="edit" shapetype="t"/>
+              </v:shapetype>
+              <v:shape id="Straight Arrow Connector 1" o:spid="_x0000_s1026" type="#_x0000_t32" style="position:absolute;margin-left:377.75pt;margin-top:6.85pt;width:12.7pt;height:0;z-index:251659264;visibility:visible;mso-wrap-style:square;mso-width-percent:0;mso-height-percent:0;mso-wrap-distance-left:9pt;mso-wrap-distance-top:0;mso-wrap-distance-right:9pt;mso-wrap-distance-bottom:0;mso-position-horizontal:absolute;mso-position-horizontal-relative:text;mso-position-vertical:absolute;mso-position-vertical-relative:text;mso-width-percent:0;mso-height-percent:0;mso-width-relative:margin;mso-height-relative:margin" o:gfxdata="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" strokecolor="#bfbfbf [2412]" strokeweight="1.75pt">
+                <v:stroke endarrow="block" joinstyle="miter"/>
+              </v:shape>
+            </w:pict>
+          </mc:Fallback>
+        </mc:AlternateContent>
+      </w:r>
       <w:proofErr w:type="spellStart"/>
       <w:r>
         <w:rPr>
@@ -1163,6 +1249,22 @@
           <w:color w:val="767171" w:themeColor="background2" w:themeShade="80"/>
         </w:rPr>
         <w:t xml:space="preserve"> (</w:t>
+      </w:r>
+      <w:r>
+        <w:rPr>
+          <w:rFonts w:ascii="Lato" w:hAnsi="Lato" w:cs="Lato"/>
+          <w:i/>
+          <w:color w:val="767171" w:themeColor="background2" w:themeShade="80"/>
+        </w:rPr>
+        <w:t>Senior Designer</w:t>
+      </w:r>
+      <w:r>
+        <w:rPr>
+          <w:rFonts w:ascii="Lato" w:hAnsi="Lato" w:cs="Lato"/>
+          <w:i/>
+          <w:color w:val="767171" w:themeColor="background2" w:themeShade="80"/>
+        </w:rPr>
+        <w:t xml:space="preserve">         </w:t>
       </w:r>
       <w:r>
         <w:rPr>
@@ -1171,32 +1273,7 @@
           <w:i/>
           <w:color w:val="767171" w:themeColor="background2" w:themeShade="80"/>
         </w:rPr>
-        <w:t xml:space="preserve">Principal </w:t>
-      </w:r>
-      <w:r>
-        <w:rPr>
-          <w:rFonts w:ascii="Lato" w:hAnsi="Lato" w:cs="Lato"/>
-          <w:b/>
-          <w:i/>
-          <w:color w:val="767171" w:themeColor="background2" w:themeShade="80"/>
-        </w:rPr>
-        <w:t>Designer</w:t>
-      </w:r>
-      <w:r>
-        <w:rPr>
-          <w:rFonts w:ascii="Lato" w:hAnsi="Lato" w:cs="Lato"/>
-          <w:b/>
-          <w:color w:val="767171" w:themeColor="background2" w:themeShade="80"/>
-        </w:rPr>
-        <w:t xml:space="preserve">, </w:t>
-      </w:r>
-      <w:r>
-        <w:rPr>
-          <w:rFonts w:ascii="Lato" w:hAnsi="Lato" w:cs="Lato"/>
-          <w:i/>
-          <w:color w:val="767171" w:themeColor="background2" w:themeShade="80"/>
-        </w:rPr>
-        <w:t>Senior Designer</w:t>
+        <w:t>Principal Designer</w:t>
       </w:r>
       <w:r>
         <w:rPr>
@@ -1331,7 +1408,16 @@
           <w:rFonts w:ascii="Lato" w:hAnsi="Lato" w:cs="Lato"/>
           <w:color w:val="000000" w:themeColor="text1"/>
         </w:rPr>
-        <w:t>Having identified issues with the “Red Zone” portion</w:t>
+        <w:t>Having identified issues with the “Red Zone” p</w:t>
+      </w:r>
+      <w:bookmarkStart w:id="0" w:name="_GoBack"/>
+      <w:bookmarkEnd w:id="0"/>
+      <w:r>
+        <w:rPr>
+          <w:rFonts w:ascii="Lato" w:hAnsi="Lato" w:cs="Lato"/>
+          <w:color w:val="000000" w:themeColor="text1"/>
+        </w:rPr>
+        <w:t>ortion</w:t>
       </w:r>
       <w:r>
         <w:rPr>
@@ -1534,7 +1620,21 @@
           <w:rFonts w:ascii="Lato" w:hAnsi="Lato" w:cs="Lato"/>
           <w:color w:val="000000" w:themeColor="text1"/>
         </w:rPr>
-        <w:t>e them to desired quality level.</w:t>
+        <w:t>e them to</w:t>
+      </w:r>
+      <w:r>
+        <w:rPr>
+          <w:rFonts w:ascii="Lato" w:hAnsi="Lato" w:cs="Lato"/>
+          <w:color w:val="000000" w:themeColor="text1"/>
+        </w:rPr>
+        <w:t xml:space="preserve"> the</w:t>
+      </w:r>
+      <w:r>
+        <w:rPr>
+          <w:rFonts w:ascii="Lato" w:hAnsi="Lato" w:cs="Lato"/>
+          <w:color w:val="000000" w:themeColor="text1"/>
+        </w:rPr>
+        <w:t xml:space="preserve"> desired quality level.</w:t>
       </w:r>
     </w:p>
     <w:p>
@@ -1791,6 +1891,88 @@
       <w:r>
         <w:rPr>
           <w:rFonts w:ascii="Lato" w:hAnsi="Lato" w:cs="Lato"/>
+          <w:noProof/>
+          <w:color w:val="000000" w:themeColor="text1"/>
+          <w:sz w:val="28"/>
+          <w:szCs w:val="28"/>
+          <w:lang w:val="en-US"/>
+        </w:rPr>
+        <mc:AlternateContent>
+          <mc:Choice Requires="wps">
+            <w:drawing>
+              <wp:anchor distT="0" distB="0" distL="114300" distR="114300" simplePos="0" relativeHeight="251665408" behindDoc="0" locked="0" layoutInCell="1" allowOverlap="1" wp14:anchorId="286AC7F5" wp14:editId="2385BC13">
+                <wp:simplePos x="0" y="0"/>
+                <wp:positionH relativeFrom="column">
+                  <wp:posOffset>3987165</wp:posOffset>
+                </wp:positionH>
+                <wp:positionV relativeFrom="paragraph">
+                  <wp:posOffset>87077</wp:posOffset>
+                </wp:positionV>
+                <wp:extent cx="161290" cy="0"/>
+                <wp:effectExtent l="0" t="76200" r="29210" b="95250"/>
+                <wp:wrapNone/>
+                <wp:docPr id="7" name="Straight Arrow Connector 7"/>
+                <wp:cNvGraphicFramePr/>
+                <a:graphic xmlns:a="http://schemas.openxmlformats.org/drawingml/2006/main">
+                  <a:graphicData uri="http://schemas.microsoft.com/office/word/2010/wordprocessingShape">
+                    <wps:wsp>
+                      <wps:cNvCnPr/>
+                      <wps:spPr>
+                        <a:xfrm>
+                          <a:off x="0" y="0"/>
+                          <a:ext cx="161290" cy="0"/>
+                        </a:xfrm>
+                        <a:prstGeom prst="straightConnector1">
+                          <a:avLst/>
+                        </a:prstGeom>
+                        <a:ln w="22225">
+                          <a:solidFill>
+                            <a:schemeClr val="bg1">
+                              <a:lumMod val="75000"/>
+                            </a:schemeClr>
+                          </a:solidFill>
+                          <a:tailEnd type="triangle" w="med" len="med"/>
+                        </a:ln>
+                      </wps:spPr>
+                      <wps:style>
+                        <a:lnRef idx="1">
+                          <a:schemeClr val="accent1"/>
+                        </a:lnRef>
+                        <a:fillRef idx="0">
+                          <a:schemeClr val="accent1"/>
+                        </a:fillRef>
+                        <a:effectRef idx="0">
+                          <a:schemeClr val="accent1"/>
+                        </a:effectRef>
+                        <a:fontRef idx="minor">
+                          <a:schemeClr val="tx1"/>
+                        </a:fontRef>
+                      </wps:style>
+                      <wps:bodyPr/>
+                    </wps:wsp>
+                  </a:graphicData>
+                </a:graphic>
+                <wp14:sizeRelH relativeFrom="margin">
+                  <wp14:pctWidth>0</wp14:pctWidth>
+                </wp14:sizeRelH>
+                <wp14:sizeRelV relativeFrom="margin">
+                  <wp14:pctHeight>0</wp14:pctHeight>
+                </wp14:sizeRelV>
+              </wp:anchor>
+            </w:drawing>
+          </mc:Choice>
+          <mc:Fallback>
+            <w:pict>
+              <v:shape id="Straight Arrow Connector 7" o:spid="_x0000_s1026" type="#_x0000_t32" style="position:absolute;margin-left:313.95pt;margin-top:6.85pt;width:12.7pt;height:0;z-index:251665408;visibility:visible;mso-wrap-style:square;mso-width-percent:0;mso-height-percent:0;mso-wrap-distance-left:9pt;mso-wrap-distance-top:0;mso-wrap-distance-right:9pt;mso-wrap-distance-bottom:0;mso-position-horizontal:absolute;mso-position-horizontal-relative:text;mso-position-vertical:absolute;mso-position-vertical-relative:text;mso-width-percent:0;mso-height-percent:0;mso-width-relative:margin;mso-height-relative:margin" o:gfxdata="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" strokecolor="#bfbfbf [2412]" strokeweight="1.75pt">
+                <v:stroke endarrow="block" joinstyle="miter"/>
+              </v:shape>
+            </w:pict>
+          </mc:Fallback>
+        </mc:AlternateContent>
+      </w:r>
+      <w:r>
+        <w:rPr>
+          <w:rFonts w:ascii="Lato" w:hAnsi="Lato" w:cs="Lato"/>
           <w:color w:val="767171" w:themeColor="background2" w:themeShade="80"/>
         </w:rPr>
         <w:t xml:space="preserve">Crysis 3 Multiplayer – </w:t>
@@ -1808,6 +1990,14 @@
           <w:color w:val="767171" w:themeColor="background2" w:themeShade="80"/>
         </w:rPr>
         <w:t xml:space="preserve"> 2012 to September 2012 (</w:t>
+      </w:r>
+      <w:r>
+        <w:rPr>
+          <w:rFonts w:ascii="Lato" w:hAnsi="Lato" w:cs="Lato"/>
+          <w:i/>
+          <w:color w:val="767171" w:themeColor="background2" w:themeShade="80"/>
+        </w:rPr>
+        <w:t>Designer</w:t>
       </w:r>
       <w:r>
         <w:rPr>
@@ -1816,7 +2006,7 @@
           <w:i/>
           <w:color w:val="767171" w:themeColor="background2" w:themeShade="80"/>
         </w:rPr>
-        <w:t>Designer</w:t>
+        <w:t xml:space="preserve">        Senior Designer</w:t>
       </w:r>
       <w:r>
         <w:rPr>
@@ -2340,6 +2530,88 @@
       <w:r>
         <w:rPr>
           <w:rFonts w:ascii="Lato" w:hAnsi="Lato" w:cs="Lato"/>
+          <w:noProof/>
+          <w:color w:val="000000" w:themeColor="text1"/>
+          <w:sz w:val="28"/>
+          <w:szCs w:val="28"/>
+          <w:lang w:val="en-US"/>
+        </w:rPr>
+        <mc:AlternateContent>
+          <mc:Choice Requires="wps">
+            <w:drawing>
+              <wp:anchor distT="0" distB="0" distL="114300" distR="114300" simplePos="0" relativeHeight="251663360" behindDoc="0" locked="0" layoutInCell="1" allowOverlap="1" wp14:anchorId="7BE3F79B" wp14:editId="739EF881">
+                <wp:simplePos x="0" y="0"/>
+                <wp:positionH relativeFrom="column">
+                  <wp:posOffset>4788535</wp:posOffset>
+                </wp:positionH>
+                <wp:positionV relativeFrom="paragraph">
+                  <wp:posOffset>90170</wp:posOffset>
+                </wp:positionV>
+                <wp:extent cx="161290" cy="0"/>
+                <wp:effectExtent l="0" t="76200" r="29210" b="95250"/>
+                <wp:wrapNone/>
+                <wp:docPr id="5" name="Straight Arrow Connector 5"/>
+                <wp:cNvGraphicFramePr/>
+                <a:graphic xmlns:a="http://schemas.openxmlformats.org/drawingml/2006/main">
+                  <a:graphicData uri="http://schemas.microsoft.com/office/word/2010/wordprocessingShape">
+                    <wps:wsp>
+                      <wps:cNvCnPr/>
+                      <wps:spPr>
+                        <a:xfrm>
+                          <a:off x="0" y="0"/>
+                          <a:ext cx="161290" cy="0"/>
+                        </a:xfrm>
+                        <a:prstGeom prst="straightConnector1">
+                          <a:avLst/>
+                        </a:prstGeom>
+                        <a:ln w="22225">
+                          <a:solidFill>
+                            <a:schemeClr val="bg1">
+                              <a:lumMod val="75000"/>
+                            </a:schemeClr>
+                          </a:solidFill>
+                          <a:tailEnd type="triangle" w="med" len="med"/>
+                        </a:ln>
+                      </wps:spPr>
+                      <wps:style>
+                        <a:lnRef idx="1">
+                          <a:schemeClr val="accent1"/>
+                        </a:lnRef>
+                        <a:fillRef idx="0">
+                          <a:schemeClr val="accent1"/>
+                        </a:fillRef>
+                        <a:effectRef idx="0">
+                          <a:schemeClr val="accent1"/>
+                        </a:effectRef>
+                        <a:fontRef idx="minor">
+                          <a:schemeClr val="tx1"/>
+                        </a:fontRef>
+                      </wps:style>
+                      <wps:bodyPr/>
+                    </wps:wsp>
+                  </a:graphicData>
+                </a:graphic>
+                <wp14:sizeRelH relativeFrom="margin">
+                  <wp14:pctWidth>0</wp14:pctWidth>
+                </wp14:sizeRelH>
+                <wp14:sizeRelV relativeFrom="margin">
+                  <wp14:pctHeight>0</wp14:pctHeight>
+                </wp14:sizeRelV>
+              </wp:anchor>
+            </w:drawing>
+          </mc:Choice>
+          <mc:Fallback>
+            <w:pict>
+              <v:shape id="Straight Arrow Connector 5" o:spid="_x0000_s1026" type="#_x0000_t32" style="position:absolute;margin-left:377.05pt;margin-top:7.1pt;width:12.7pt;height:0;z-index:251663360;visibility:visible;mso-wrap-style:square;mso-width-percent:0;mso-height-percent:0;mso-wrap-distance-left:9pt;mso-wrap-distance-top:0;mso-wrap-distance-right:9pt;mso-wrap-distance-bottom:0;mso-position-horizontal:absolute;mso-position-horizontal-relative:text;mso-position-vertical:absolute;mso-position-vertical-relative:text;mso-width-percent:0;mso-height-percent:0;mso-width-relative:margin;mso-height-relative:margin" o:gfxdata="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" strokecolor="#bfbfbf [2412]" strokeweight="1.75pt">
+                <v:stroke endarrow="block" joinstyle="miter"/>
+              </v:shape>
+            </w:pict>
+          </mc:Fallback>
+        </mc:AlternateContent>
+      </w:r>
+      <w:r>
+        <w:rPr>
+          <w:rFonts w:ascii="Lato" w:hAnsi="Lato" w:cs="Lato"/>
           <w:color w:val="767171" w:themeColor="background2" w:themeShade="80"/>
         </w:rPr>
         <w:t>Crysis 2 Multiplayer</w:t>
@@ -2371,6 +2643,21 @@
           <w:color w:val="767171" w:themeColor="background2" w:themeShade="80"/>
         </w:rPr>
         <w:t xml:space="preserve"> (</w:t>
+      </w:r>
+      <w:r>
+        <w:rPr>
+          <w:rFonts w:ascii="Lato" w:hAnsi="Lato" w:cs="Lato"/>
+          <w:i/>
+          <w:color w:val="767171" w:themeColor="background2" w:themeShade="80"/>
+        </w:rPr>
+        <w:t>Junior Level Designer</w:t>
+      </w:r>
+      <w:r>
+        <w:rPr>
+          <w:rFonts w:ascii="Lato" w:hAnsi="Lato" w:cs="Lato"/>
+          <w:color w:val="767171" w:themeColor="background2" w:themeShade="80"/>
+        </w:rPr>
+        <w:t xml:space="preserve">        </w:t>
       </w:r>
       <w:r>
         <w:rPr>
@@ -2484,6 +2771,88 @@
       <w:r>
         <w:rPr>
           <w:rFonts w:ascii="Lato" w:hAnsi="Lato" w:cs="Lato"/>
+          <w:noProof/>
+          <w:color w:val="000000" w:themeColor="text1"/>
+          <w:sz w:val="28"/>
+          <w:szCs w:val="28"/>
+          <w:lang w:val="en-US"/>
+        </w:rPr>
+        <mc:AlternateContent>
+          <mc:Choice Requires="wps">
+            <w:drawing>
+              <wp:anchor distT="0" distB="0" distL="114300" distR="114300" simplePos="0" relativeHeight="251661312" behindDoc="0" locked="0" layoutInCell="1" allowOverlap="1" wp14:anchorId="287F80DC" wp14:editId="3E7F301E">
+                <wp:simplePos x="0" y="0"/>
+                <wp:positionH relativeFrom="column">
+                  <wp:posOffset>4903470</wp:posOffset>
+                </wp:positionH>
+                <wp:positionV relativeFrom="paragraph">
+                  <wp:posOffset>89535</wp:posOffset>
+                </wp:positionV>
+                <wp:extent cx="161290" cy="0"/>
+                <wp:effectExtent l="0" t="76200" r="29210" b="95250"/>
+                <wp:wrapNone/>
+                <wp:docPr id="4" name="Straight Arrow Connector 4"/>
+                <wp:cNvGraphicFramePr/>
+                <a:graphic xmlns:a="http://schemas.openxmlformats.org/drawingml/2006/main">
+                  <a:graphicData uri="http://schemas.microsoft.com/office/word/2010/wordprocessingShape">
+                    <wps:wsp>
+                      <wps:cNvCnPr/>
+                      <wps:spPr>
+                        <a:xfrm>
+                          <a:off x="0" y="0"/>
+                          <a:ext cx="161290" cy="0"/>
+                        </a:xfrm>
+                        <a:prstGeom prst="straightConnector1">
+                          <a:avLst/>
+                        </a:prstGeom>
+                        <a:ln w="22225">
+                          <a:solidFill>
+                            <a:schemeClr val="bg1">
+                              <a:lumMod val="75000"/>
+                            </a:schemeClr>
+                          </a:solidFill>
+                          <a:tailEnd type="triangle" w="med" len="med"/>
+                        </a:ln>
+                      </wps:spPr>
+                      <wps:style>
+                        <a:lnRef idx="1">
+                          <a:schemeClr val="accent1"/>
+                        </a:lnRef>
+                        <a:fillRef idx="0">
+                          <a:schemeClr val="accent1"/>
+                        </a:fillRef>
+                        <a:effectRef idx="0">
+                          <a:schemeClr val="accent1"/>
+                        </a:effectRef>
+                        <a:fontRef idx="minor">
+                          <a:schemeClr val="tx1"/>
+                        </a:fontRef>
+                      </wps:style>
+                      <wps:bodyPr/>
+                    </wps:wsp>
+                  </a:graphicData>
+                </a:graphic>
+                <wp14:sizeRelH relativeFrom="margin">
+                  <wp14:pctWidth>0</wp14:pctWidth>
+                </wp14:sizeRelH>
+                <wp14:sizeRelV relativeFrom="margin">
+                  <wp14:pctHeight>0</wp14:pctHeight>
+                </wp14:sizeRelV>
+              </wp:anchor>
+            </w:drawing>
+          </mc:Choice>
+          <mc:Fallback>
+            <w:pict>
+              <v:shape id="Straight Arrow Connector 4" o:spid="_x0000_s1026" type="#_x0000_t32" style="position:absolute;margin-left:386.1pt;margin-top:7.05pt;width:12.7pt;height:0;z-index:251661312;visibility:visible;mso-wrap-style:square;mso-width-percent:0;mso-height-percent:0;mso-wrap-distance-left:9pt;mso-wrap-distance-top:0;mso-wrap-distance-right:9pt;mso-wrap-distance-bottom:0;mso-position-horizontal:absolute;mso-position-horizontal-relative:text;mso-position-vertical:absolute;mso-position-vertical-relative:text;mso-width-percent:0;mso-height-percent:0;mso-width-relative:margin;mso-height-relative:margin" o:gfxdata="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" strokecolor="#bfbfbf [2412]" strokeweight="1.75pt">
+                <v:stroke endarrow="block" joinstyle="miter"/>
+              </v:shape>
+            </w:pict>
+          </mc:Fallback>
+        </mc:AlternateContent>
+      </w:r>
+      <w:r>
+        <w:rPr>
+          <w:rFonts w:ascii="Lato" w:hAnsi="Lato" w:cs="Lato"/>
           <w:color w:val="767171" w:themeColor="background2" w:themeShade="80"/>
         </w:rPr>
         <w:t xml:space="preserve">Crysis 2 </w:t>
@@ -2503,6 +2872,21 @@
           <w:color w:val="767171" w:themeColor="background2" w:themeShade="80"/>
         </w:rPr>
         <w:t xml:space="preserve"> – December 2009 to January 2011 (</w:t>
+      </w:r>
+      <w:r>
+        <w:rPr>
+          <w:rFonts w:ascii="Lato" w:hAnsi="Lato" w:cs="Lato"/>
+          <w:i/>
+          <w:color w:val="767171" w:themeColor="background2" w:themeShade="80"/>
+        </w:rPr>
+        <w:t>Intern Level Designer</w:t>
+      </w:r>
+      <w:r>
+        <w:rPr>
+          <w:rFonts w:ascii="Lato" w:hAnsi="Lato" w:cs="Lato"/>
+          <w:color w:val="767171" w:themeColor="background2" w:themeShade="80"/>
+        </w:rPr>
+        <w:t xml:space="preserve">        </w:t>
       </w:r>
       <w:r>
         <w:rPr>
@@ -3057,16 +3441,7 @@
           <w:rFonts w:ascii="Lato" w:hAnsi="Lato" w:cs="Lato"/>
           <w:color w:val="000000" w:themeColor="text1"/>
         </w:rPr>
-        <w:t xml:space="preserve"> </w:t>
-      </w:r>
-      <w:bookmarkStart w:id="0" w:name="_GoBack"/>
-      <w:bookmarkEnd w:id="0"/>
-      <w:r>
-        <w:rPr>
-          <w:rFonts w:ascii="Lato" w:hAnsi="Lato" w:cs="Lato"/>
-          <w:color w:val="000000" w:themeColor="text1"/>
-        </w:rPr>
-        <w:t xml:space="preserve">community team to organise events, </w:t>
+        <w:t xml:space="preserve"> community team to organise events, </w:t>
       </w:r>
       <w:r>
         <w:rPr>
@@ -5175,7 +5550,7 @@
 </file>
 
 <file path=customXml/itemProps1.xml><?xml version="1.0" encoding="utf-8"?>
-<ds:datastoreItem xmlns:ds="http://schemas.openxmlformats.org/officeDocument/2006/customXml" ds:itemID="{5A6D7A08-EC3C-4AD2-872D-70F87D1717E6}">
+<ds:datastoreItem xmlns:ds="http://schemas.openxmlformats.org/officeDocument/2006/customXml" ds:itemID="{D269583A-E550-4F30-83D6-91393C340F7C}">
   <ds:schemaRefs>
     <ds:schemaRef ds:uri="http://schemas.openxmlformats.org/officeDocument/2006/bibliography"/>
   </ds:schemaRefs>

</xml_diff>

<commit_message>
!T - final tweaks
</commit_message>
<xml_diff>
--- a/Sam Howels - Resume.docx
+++ b/Sam Howels - Resume.docx
@@ -1069,6 +1069,15 @@
           <w:szCs w:val="28"/>
         </w:rPr>
         <w:t xml:space="preserve"> (</w:t>
+      </w:r>
+      <w:r>
+        <w:rPr>
+          <w:rFonts w:ascii="Lato" w:hAnsi="Lato" w:cs="Lato"/>
+          <w:color w:val="000000" w:themeColor="text1"/>
+          <w:sz w:val="28"/>
+          <w:szCs w:val="28"/>
+        </w:rPr>
+        <w:t xml:space="preserve">August </w:t>
       </w:r>
       <w:r>
         <w:rPr>
@@ -1408,16 +1417,7 @@
           <w:rFonts w:ascii="Lato" w:hAnsi="Lato" w:cs="Lato"/>
           <w:color w:val="000000" w:themeColor="text1"/>
         </w:rPr>
-        <w:t>Having identified issues with the “Red Zone” p</w:t>
-      </w:r>
-      <w:bookmarkStart w:id="0" w:name="_GoBack"/>
-      <w:bookmarkEnd w:id="0"/>
-      <w:r>
-        <w:rPr>
-          <w:rFonts w:ascii="Lato" w:hAnsi="Lato" w:cs="Lato"/>
-          <w:color w:val="000000" w:themeColor="text1"/>
-        </w:rPr>
-        <w:t>ortion</w:t>
+        <w:t>Having identified issues with the “Red Zone” portion</w:t>
       </w:r>
       <w:r>
         <w:rPr>
@@ -1849,7 +1849,7 @@
           <w:sz w:val="28"/>
           <w:szCs w:val="28"/>
         </w:rPr>
-        <w:t>2011</w:t>
+        <w:t xml:space="preserve">January </w:t>
       </w:r>
       <w:r>
         <w:rPr>
@@ -1858,7 +1858,43 @@
           <w:sz w:val="28"/>
           <w:szCs w:val="28"/>
         </w:rPr>
-        <w:t xml:space="preserve"> - </w:t>
+        <w:t>2011</w:t>
+      </w:r>
+      <w:r>
+        <w:rPr>
+          <w:rFonts w:ascii="Lato" w:hAnsi="Lato" w:cs="Lato"/>
+          <w:color w:val="000000" w:themeColor="text1"/>
+          <w:sz w:val="28"/>
+          <w:szCs w:val="28"/>
+        </w:rPr>
+        <w:t xml:space="preserve"> </w:t>
+      </w:r>
+      <w:r>
+        <w:rPr>
+          <w:rFonts w:ascii="Lato" w:hAnsi="Lato" w:cs="Lato"/>
+          <w:color w:val="000000" w:themeColor="text1"/>
+          <w:sz w:val="28"/>
+          <w:szCs w:val="28"/>
+        </w:rPr>
+        <w:t>–</w:t>
+      </w:r>
+      <w:r>
+        <w:rPr>
+          <w:rFonts w:ascii="Lato" w:hAnsi="Lato" w:cs="Lato"/>
+          <w:color w:val="000000" w:themeColor="text1"/>
+          <w:sz w:val="28"/>
+          <w:szCs w:val="28"/>
+        </w:rPr>
+        <w:t xml:space="preserve"> </w:t>
+      </w:r>
+      <w:r>
+        <w:rPr>
+          <w:rFonts w:ascii="Lato" w:hAnsi="Lato" w:cs="Lato"/>
+          <w:color w:val="000000" w:themeColor="text1"/>
+          <w:sz w:val="28"/>
+          <w:szCs w:val="28"/>
+        </w:rPr>
+        <w:t xml:space="preserve">August </w:t>
       </w:r>
       <w:r>
         <w:rPr>
@@ -2747,7 +2783,61 @@
           <w:sz w:val="28"/>
           <w:szCs w:val="28"/>
         </w:rPr>
-        <w:t xml:space="preserve"> Frankfurt (2009 - 2011)</w:t>
+        <w:t xml:space="preserve"> Frankfurt (</w:t>
+      </w:r>
+      <w:r>
+        <w:rPr>
+          <w:rFonts w:ascii="Lato" w:hAnsi="Lato" w:cs="Lato"/>
+          <w:color w:val="000000" w:themeColor="text1"/>
+          <w:sz w:val="28"/>
+          <w:szCs w:val="28"/>
+        </w:rPr>
+        <w:t xml:space="preserve">March </w:t>
+      </w:r>
+      <w:r>
+        <w:rPr>
+          <w:rFonts w:ascii="Lato" w:hAnsi="Lato" w:cs="Lato"/>
+          <w:color w:val="000000" w:themeColor="text1"/>
+          <w:sz w:val="28"/>
+          <w:szCs w:val="28"/>
+        </w:rPr>
+        <w:t xml:space="preserve">2009 </w:t>
+      </w:r>
+      <w:r>
+        <w:rPr>
+          <w:rFonts w:ascii="Lato" w:hAnsi="Lato" w:cs="Lato"/>
+          <w:color w:val="000000" w:themeColor="text1"/>
+          <w:sz w:val="28"/>
+          <w:szCs w:val="28"/>
+        </w:rPr>
+        <w:t>–</w:t>
+      </w:r>
+      <w:r>
+        <w:rPr>
+          <w:rFonts w:ascii="Lato" w:hAnsi="Lato" w:cs="Lato"/>
+          <w:color w:val="000000" w:themeColor="text1"/>
+          <w:sz w:val="28"/>
+          <w:szCs w:val="28"/>
+        </w:rPr>
+        <w:t xml:space="preserve"> </w:t>
+      </w:r>
+      <w:r>
+        <w:rPr>
+          <w:rFonts w:ascii="Lato" w:hAnsi="Lato" w:cs="Lato"/>
+          <w:color w:val="000000" w:themeColor="text1"/>
+          <w:sz w:val="28"/>
+          <w:szCs w:val="28"/>
+        </w:rPr>
+        <w:t xml:space="preserve">January </w:t>
+      </w:r>
+      <w:r>
+        <w:rPr>
+          <w:rFonts w:ascii="Lato" w:hAnsi="Lato" w:cs="Lato"/>
+          <w:color w:val="000000" w:themeColor="text1"/>
+          <w:sz w:val="28"/>
+          <w:szCs w:val="28"/>
+        </w:rPr>
+        <w:t>2011)</w:t>
       </w:r>
       <w:r>
         <w:rPr>
@@ -3225,7 +3315,16 @@
           <w:rFonts w:ascii="Lato" w:hAnsi="Lato" w:cs="Lato"/>
           <w:color w:val="000000" w:themeColor="text1"/>
         </w:rPr>
-        <w:t xml:space="preserve">Responsible for level design and scripting of a "home base" hub area of the game which doubled as the tutorial level for </w:t>
+        <w:t xml:space="preserve">Responsible for level design and scripting of a </w:t>
+      </w:r>
+      <w:bookmarkStart w:id="0" w:name="_GoBack"/>
+      <w:bookmarkEnd w:id="0"/>
+      <w:r>
+        <w:rPr>
+          <w:rFonts w:ascii="Lato" w:hAnsi="Lato" w:cs="Lato"/>
+          <w:color w:val="000000" w:themeColor="text1"/>
+        </w:rPr>
+        <w:t xml:space="preserve">"home base" hub area of the game which doubled as the tutorial level for </w:t>
       </w:r>
       <w:r>
         <w:rPr>
@@ -3323,7 +3422,14 @@
           <w:rFonts w:ascii="Lato" w:hAnsi="Lato" w:cs="Lato"/>
           <w:color w:val="000000" w:themeColor="text1"/>
         </w:rPr>
-        <w:t xml:space="preserve">Contributed </w:t>
+        <w:t>Worked externally to contribute</w:t>
+      </w:r>
+      <w:r>
+        <w:rPr>
+          <w:rFonts w:ascii="Lato" w:hAnsi="Lato" w:cs="Lato"/>
+          <w:color w:val="000000" w:themeColor="text1"/>
+        </w:rPr>
+        <w:t xml:space="preserve"> </w:t>
       </w:r>
       <w:proofErr w:type="spellStart"/>
       <w:r>
@@ -5539,7 +5645,7 @@
   <a:extraClrSchemeLst/>
   <a:extLst>
     <a:ext uri="{05A4C25C-085E-4340-85A3-A5531E510DB2}">
-      <thm15:themeFamily xmlns:thm15="http://schemas.microsoft.com/office/thememl/2012/main" xmlns="" name="Office Theme" id="{62F939B6-93AF-4DB8-9C6B-D6C7DFDC589F}" vid="{4A3C46E8-61CC-4603-A589-7422A47A8E4A}"/>
+      <thm15:themeFamily xmlns="" xmlns:thm15="http://schemas.microsoft.com/office/thememl/2012/main" name="Office Theme" id="{62F939B6-93AF-4DB8-9C6B-D6C7DFDC589F}" vid="{4A3C46E8-61CC-4603-A589-7422A47A8E4A}"/>
     </a:ext>
   </a:extLst>
 </a:theme>
@@ -5550,7 +5656,7 @@
 </file>
 
 <file path=customXml/itemProps1.xml><?xml version="1.0" encoding="utf-8"?>
-<ds:datastoreItem xmlns:ds="http://schemas.openxmlformats.org/officeDocument/2006/customXml" ds:itemID="{D269583A-E550-4F30-83D6-91393C340F7C}">
+<ds:datastoreItem xmlns:ds="http://schemas.openxmlformats.org/officeDocument/2006/customXml" ds:itemID="{9B66FCEC-2B77-4AC8-BD3C-211CBEB9E939}">
   <ds:schemaRefs>
     <ds:schemaRef ds:uri="http://schemas.openxmlformats.org/officeDocument/2006/bibliography"/>
   </ds:schemaRefs>

</xml_diff>